<commit_message>
Turned in for 135 points on a final grade B)
</commit_message>
<xml_diff>
--- a/year 2 - AP Comp Sci/projects/spring final/StarFighter Final Project Improvements.docx
+++ b/year 2 - AP Comp Sci/projects/spring final/StarFighter Final Project Improvements.docx
@@ -211,18 +211,22 @@
           <w:numId w:val="1"/>
         </w:numPr>
         <w:rPr>
-          <w:sz w:val="24"/>
-          <w:szCs w:val="24"/>
-        </w:rPr>
-      </w:pPr>
-      <w:r>
-        <w:rPr>
+          <w:strike/>
+          <w:sz w:val="24"/>
+          <w:szCs w:val="24"/>
+        </w:rPr>
+      </w:pPr>
+      <w:bookmarkStart w:id="0" w:name="_GoBack"/>
+      <w:r>
+        <w:rPr>
+          <w:strike/>
           <w:sz w:val="24"/>
           <w:szCs w:val="24"/>
         </w:rPr>
         <w:t>+5 if lives are simply printed on the console</w:t>
       </w:r>
     </w:p>
+    <w:bookmarkEnd w:id="0"/>
     <w:p>
       <w:pPr>
         <w:pStyle w:val="ListParagraph"/>
@@ -231,12 +235,14 @@
           <w:numId w:val="1"/>
         </w:numPr>
         <w:rPr>
-          <w:sz w:val="24"/>
-          <w:szCs w:val="24"/>
-        </w:rPr>
-      </w:pPr>
-      <w:r>
-        <w:rPr>
+          <w:strike/>
+          <w:sz w:val="24"/>
+          <w:szCs w:val="24"/>
+        </w:rPr>
+      </w:pPr>
+      <w:r>
+        <w:rPr>
+          <w:strike/>
           <w:sz w:val="24"/>
           <w:szCs w:val="24"/>
         </w:rPr>
@@ -450,7 +456,6 @@
           <w:szCs w:val="24"/>
         </w:rPr>
       </w:pPr>
-      <w:bookmarkStart w:id="0" w:name="_GoBack"/>
       <w:r>
         <w:rPr>
           <w:strike/>
@@ -460,7 +465,6 @@
         <w:t>+5 if horde appears after first horde is defeated and is similar to first horde</w:t>
       </w:r>
     </w:p>
-    <w:bookmarkEnd w:id="0"/>
     <w:p>
       <w:pPr>
         <w:pStyle w:val="ListParagraph"/>
@@ -1571,7 +1575,7 @@
   <a:extraClrSchemeLst/>
   <a:extLst>
     <a:ext uri="{05A4C25C-085E-4340-85A3-A5531E510DB2}">
-      <thm15:themeFamily xmlns:thm15="http://schemas.microsoft.com/office/thememl/2012/main" xmlns="" name="Office Theme" id="{62F939B6-93AF-4DB8-9C6B-D6C7DFDC589F}" vid="{4A3C46E8-61CC-4603-A589-7422A47A8E4A}"/>
+      <thm15:themeFamily xmlns="" xmlns:thm15="http://schemas.microsoft.com/office/thememl/2012/main" name="Office Theme" id="{62F939B6-93AF-4DB8-9C6B-D6C7DFDC589F}" vid="{4A3C46E8-61CC-4603-A589-7422A47A8E4A}"/>
     </a:ext>
   </a:extLst>
 </a:theme>

</xml_diff>